<commit_message>
A signatureKeySecondPart opcionális lett.
</commit_message>
<xml_diff>
--- a/docs/spec/M2M általános interfész specifikáció 0.3.docx
+++ b/docs/spec/M2M általános interfész specifikáció 0.3.docx
@@ -9702,8 +9702,8 @@
           <w:szCs w:val="24"/>
         </w:rPr>
       </w:pPr>
-      <w:bookmarkStart w:id="47" w:name="_Hlk166652056"/>
-      <w:bookmarkStart w:id="48" w:name="_Toc177714926"/>
+      <w:bookmarkStart w:id="47" w:name="_Toc177714926"/>
+      <w:bookmarkStart w:id="48" w:name="_Hlk166652056"/>
       <w:proofErr w:type="spellStart"/>
       <w:r>
         <w:rPr>
@@ -9714,7 +9714,7 @@
         </w:rPr>
         <w:t>Feljéc</w:t>
       </w:r>
-      <w:bookmarkEnd w:id="48"/>
+      <w:bookmarkEnd w:id="47"/>
       <w:proofErr w:type="spellEnd"/>
     </w:p>
     <w:p>
@@ -9792,7 +9792,7 @@
       <w:r>
         <w:t xml:space="preserve"> </w:t>
       </w:r>
-      <w:bookmarkEnd w:id="47"/>
+      <w:bookmarkEnd w:id="48"/>
     </w:p>
     <w:p>
       <w:pPr>
@@ -13321,7 +13321,7 @@
               <w:jc w:val="center"/>
             </w:pPr>
             <w:r>
-              <w:t>igen</w:t>
+              <w:t>nem</w:t>
             </w:r>
           </w:p>
         </w:tc>
@@ -16819,7 +16819,7 @@
               <w:jc w:val="center"/>
             </w:pPr>
             <w:r>
-              <w:t>igen</w:t>
+              <w:t>nem</w:t>
             </w:r>
           </w:p>
         </w:tc>
@@ -16891,7 +16891,7 @@
               <w:jc w:val="center"/>
             </w:pPr>
             <w:r>
-              <w:t>igen</w:t>
+              <w:t>nem</w:t>
             </w:r>
           </w:p>
         </w:tc>
@@ -18936,7 +18936,7 @@
               <w:jc w:val="center"/>
             </w:pPr>
             <w:r>
-              <w:t>igen</w:t>
+              <w:t>nem</w:t>
             </w:r>
           </w:p>
         </w:tc>
@@ -23847,6 +23847,7 @@
   <w:style w:type="character" w:default="1" w:styleId="Bekezdsalapbettpusa">
     <w:name w:val="Default Paragraph Font"/>
     <w:uiPriority w:val="1"/>
+    <w:semiHidden/>
     <w:unhideWhenUsed/>
   </w:style>
   <w:style w:type="table" w:default="1" w:styleId="Normltblzat">
@@ -24550,6 +24551,15 @@
 </file>
 
 <file path=customXml/item2.xml><?xml version="1.0" encoding="utf-8"?>
+<?mso-contentType ?>
+<FormTemplates xmlns="http://schemas.microsoft.com/sharepoint/v3/contenttype/forms">
+  <Display>DocumentLibraryForm</Display>
+  <Edit>DocumentLibraryForm</Edit>
+  <New>DocumentLibraryForm</New>
+</FormTemplates>
+</file>
+
+<file path=customXml/item3.xml><?xml version="1.0" encoding="utf-8"?>
 <ct:contentTypeSchema xmlns:ct="http://schemas.microsoft.com/office/2006/metadata/contentType" xmlns:ma="http://schemas.microsoft.com/office/2006/metadata/properties/metaAttributes" ct:_="" ma:_="" ma:contentTypeName="Dokumentum" ma:contentTypeID="0x010100547A55C068818A43A8BB2703D743D8BE" ma:contentTypeVersion="0" ma:contentTypeDescription="Új dokumentum létrehozása." ma:contentTypeScope="" ma:versionID="677179708cd6a2061476446520c1c416">
   <xsd:schema xmlns:xsd="http://www.w3.org/2001/XMLSchema" xmlns:xs="http://www.w3.org/2001/XMLSchema" xmlns:p="http://schemas.microsoft.com/office/2006/metadata/properties" targetNamespace="http://schemas.microsoft.com/office/2006/metadata/properties" ma:root="true" ma:fieldsID="08dee037046ad32af3116d3be75d37a6">
     <xsd:element name="properties">
@@ -24663,15 +24673,6 @@
 </ct:contentTypeSchema>
 </file>
 
-<file path=customXml/item3.xml><?xml version="1.0" encoding="utf-8"?>
-<?mso-contentType ?>
-<FormTemplates xmlns="http://schemas.microsoft.com/sharepoint/v3/contenttype/forms">
-  <Display>DocumentLibraryForm</Display>
-  <Edit>DocumentLibraryForm</Edit>
-  <New>DocumentLibraryForm</New>
-</FormTemplates>
-</file>
-
 <file path=customXml/itemProps1.xml><?xml version="1.0" encoding="utf-8"?>
 <ds:datastoreItem xmlns:ds="http://schemas.openxmlformats.org/officeDocument/2006/customXml" ds:itemID="{F0DAD644-A4E0-433A-A53A-F69EC61A370B}">
   <ds:schemaRefs>
@@ -24682,6 +24683,14 @@
 </file>
 
 <file path=customXml/itemProps2.xml><?xml version="1.0" encoding="utf-8"?>
+<ds:datastoreItem xmlns:ds="http://schemas.openxmlformats.org/officeDocument/2006/customXml" ds:itemID="{3252795C-C61F-47A1-92CC-B6DF90C96B20}">
+  <ds:schemaRefs>
+    <ds:schemaRef ds:uri="http://schemas.microsoft.com/sharepoint/v3/contenttype/forms"/>
+  </ds:schemaRefs>
+</ds:datastoreItem>
+</file>
+
+<file path=customXml/itemProps3.xml><?xml version="1.0" encoding="utf-8"?>
 <ds:datastoreItem xmlns:ds="http://schemas.openxmlformats.org/officeDocument/2006/customXml" ds:itemID="{7A0137EA-6EB7-44C0-A1AF-EB1F23C79BDD}">
   <ds:schemaRefs>
     <ds:schemaRef ds:uri="http://schemas.microsoft.com/office/2006/metadata/contentType"/>
@@ -24695,12 +24704,4 @@
     <ds:schemaRef ds:uri="http://schemas.microsoft.com/office/infopath/2007/PartnerControls"/>
   </ds:schemaRefs>
 </ds:datastoreItem>
-</file>
-
-<file path=customXml/itemProps3.xml><?xml version="1.0" encoding="utf-8"?>
-<ds:datastoreItem xmlns:ds="http://schemas.openxmlformats.org/officeDocument/2006/customXml" ds:itemID="{3252795C-C61F-47A1-92CC-B6DF90C96B20}">
-  <ds:schemaRefs>
-    <ds:schemaRef ds:uri="http://schemas.microsoft.com/sharepoint/v3/contenttype/forms"/>
-  </ds:schemaRefs>
-</ds:datastoreItem>
 </file>
</xml_diff>